<commit_message>
Excercise 1 - NK
Excercise 1 - NK
</commit_message>
<xml_diff>
--- a/Problem Set 5/PS5 - Solution Sheet - NK.docx
+++ b/Problem Set 5/PS5 - Solution Sheet - NK.docx
@@ -1,6 +1,6 @@
 
 <file path=word/document.xml><?xml version="1.0" encoding="utf-8"?>
-<w:document xmlns:wpc="http://schemas.microsoft.com/office/word/2010/wordprocessingCanvas" xmlns:cx="http://schemas.microsoft.com/office/drawing/2014/chartex" xmlns:cx1="http://schemas.microsoft.com/office/drawing/2015/9/8/chartex" xmlns:cx2="http://schemas.microsoft.com/office/drawing/2015/10/21/chartex" xmlns:cx3="http://schemas.microsoft.com/office/drawing/2016/5/9/chartex" xmlns:cx4="http://schemas.microsoft.com/office/drawing/2016/5/10/chartex" xmlns:cx5="http://schemas.microsoft.com/office/drawing/2016/5/11/chartex" xmlns:cx6="http://schemas.microsoft.com/office/drawing/2016/5/12/chartex" xmlns:cx7="http://schemas.microsoft.com/office/drawing/2016/5/13/chartex" xmlns:cx8="http://schemas.microsoft.com/office/drawing/2016/5/14/chartex" xmlns:mc="http://schemas.openxmlformats.org/markup-compatibility/2006" xmlns:aink="http://schemas.microsoft.com/office/drawing/2016/ink" xmlns:am3d="http://schemas.microsoft.com/office/drawing/2017/model3d" xmlns:o="urn:schemas-microsoft-com:office:office" xmlns:r="http://schemas.openxmlformats.org/officeDocument/2006/relationships" xmlns:m="http://schemas.openxmlformats.org/officeDocument/2006/math" xmlns:v="urn:schemas-microsoft-com:vml" xmlns:wp14="http://schemas.microsoft.com/office/word/2010/wordprocessingDrawing" xmlns:wp="http://schemas.openxmlformats.org/drawingml/2006/wordprocessingDrawing" xmlns:w10="urn:schemas-microsoft-com:office:word" xmlns:w="http://schemas.openxmlformats.org/wordprocessingml/2006/main" xmlns:w14="http://schemas.microsoft.com/office/word/2010/wordml" xmlns:w15="http://schemas.microsoft.com/office/word/2012/wordml" xmlns:w16cid="http://schemas.microsoft.com/office/word/2016/wordml/cid" xmlns:w16se="http://schemas.microsoft.com/office/word/2015/wordml/symex" xmlns:wpg="http://schemas.microsoft.com/office/word/2010/wordprocessingGroup" xmlns:wpi="http://schemas.microsoft.com/office/word/2010/wordprocessingInk" xmlns:wne="http://schemas.microsoft.com/office/word/2006/wordml" xmlns:wps="http://schemas.microsoft.com/office/word/2010/wordprocessingShape" xmlns:a="http://schemas.openxmlformats.org/drawingml/2006/main" xmlns:pic="http://schemas.openxmlformats.org/drawingml/2006/picture" xmlns:a14="http://schemas.microsoft.com/office/drawing/2010/main" mc:Ignorable="w14 w15 w16se w16cid wp14">
+<w:document xmlns:wpc="http://schemas.microsoft.com/office/word/2010/wordprocessingCanvas" xmlns:cx="http://schemas.microsoft.com/office/drawing/2014/chartex" xmlns:cx1="http://schemas.microsoft.com/office/drawing/2015/9/8/chartex" xmlns:cx2="http://schemas.microsoft.com/office/drawing/2015/10/21/chartex" xmlns:cx3="http://schemas.microsoft.com/office/drawing/2016/5/9/chartex" xmlns:cx4="http://schemas.microsoft.com/office/drawing/2016/5/10/chartex" xmlns:cx5="http://schemas.microsoft.com/office/drawing/2016/5/11/chartex" xmlns:cx6="http://schemas.microsoft.com/office/drawing/2016/5/12/chartex" xmlns:cx7="http://schemas.microsoft.com/office/drawing/2016/5/13/chartex" xmlns:cx8="http://schemas.microsoft.com/office/drawing/2016/5/14/chartex" xmlns:mc="http://schemas.openxmlformats.org/markup-compatibility/2006" xmlns:aink="http://schemas.microsoft.com/office/drawing/2016/ink" xmlns:am3d="http://schemas.microsoft.com/office/drawing/2017/model3d" xmlns:o="urn:schemas-microsoft-com:office:office" xmlns:r="http://schemas.openxmlformats.org/officeDocument/2006/relationships" xmlns:m="http://schemas.openxmlformats.org/officeDocument/2006/math" xmlns:v="urn:schemas-microsoft-com:vml" xmlns:wp14="http://schemas.microsoft.com/office/word/2010/wordprocessingDrawing" xmlns:wp="http://schemas.openxmlformats.org/drawingml/2006/wordprocessingDrawing" xmlns:w10="urn:schemas-microsoft-com:office:word" xmlns:w="http://schemas.openxmlformats.org/wordprocessingml/2006/main" xmlns:w14="http://schemas.microsoft.com/office/word/2010/wordml" xmlns:w15="http://schemas.microsoft.com/office/word/2012/wordml" xmlns:w16cex="http://schemas.microsoft.com/office/word/2018/wordml/cex" xmlns:w16cid="http://schemas.microsoft.com/office/word/2016/wordml/cid" xmlns:w16="http://schemas.microsoft.com/office/word/2018/wordml" xmlns:w16sdtdh="http://schemas.microsoft.com/office/word/2020/wordml/sdtdatahash" xmlns:w16se="http://schemas.microsoft.com/office/word/2015/wordml/symex" xmlns:wpg="http://schemas.microsoft.com/office/word/2010/wordprocessingGroup" xmlns:wpi="http://schemas.microsoft.com/office/word/2010/wordprocessingInk" xmlns:wne="http://schemas.microsoft.com/office/word/2006/wordml" xmlns:wps="http://schemas.microsoft.com/office/word/2010/wordprocessingShape" mc:Ignorable="w14 w15 w16se w16cid w16 w16cex w16sdtdh wp14">
   <w:body>
     <w:p>
       <w:pPr>
@@ -87,37 +87,25 @@
           <w:sz w:val="24"/>
           <w:szCs w:val="24"/>
         </w:rPr>
-        <w:t xml:space="preserve">Solution Sheet on Problem Set </w:t>
+        <w:t>Solution Sheet on Problem Set 5</w:t>
       </w:r>
+    </w:p>
+    <w:p>
+      <w:pPr>
+        <w:jc w:val="center"/>
+        <w:rPr>
+          <w:rFonts w:ascii="Arial" w:hAnsi="Arial" w:cs="Arial"/>
+          <w:b/>
+          <w:bCs/>
+          <w:sz w:val="24"/>
+          <w:szCs w:val="24"/>
+        </w:rPr>
+      </w:pPr>
       <w:r>
         <w:rPr>
           <w:rFonts w:ascii="Arial" w:hAnsi="Arial" w:cs="Arial"/>
-          <w:sz w:val="24"/>
-          <w:szCs w:val="24"/>
-        </w:rPr>
-        <w:t>5</w:t>
-      </w:r>
-    </w:p>
-    <w:p>
-      <w:pPr>
-        <w:pStyle w:val="Standard"/>
-        <w:bidi w:val="0"/>
-        <w:spacing w:before="0" w:beforeAutospacing="off" w:after="200" w:afterAutospacing="off" w:line="276" w:lineRule="auto"/>
-        <w:ind w:left="0" w:right="0"/>
-        <w:jc w:val="center"/>
-        <w:rPr>
-          <w:rFonts w:ascii="Arial" w:hAnsi="Arial" w:cs="Arial"/>
-          <w:b w:val="1"/>
-          <w:bCs w:val="1"/>
-          <w:sz w:val="24"/>
-          <w:szCs w:val="24"/>
-        </w:rPr>
-      </w:pPr>
-      <w:r>
-        <w:rPr>
-          <w:rFonts w:ascii="Arial" w:hAnsi="Arial" w:cs="Arial"/>
-          <w:b w:val="1"/>
-          <w:bCs w:val="1"/>
+          <w:b/>
+          <w:bCs/>
           <w:sz w:val="24"/>
           <w:szCs w:val="24"/>
         </w:rPr>
@@ -178,15 +166,14 @@
         <w:tblLook w:val="04A0" w:firstRow="1" w:lastRow="0" w:firstColumn="1" w:lastColumn="0" w:noHBand="0" w:noVBand="1"/>
       </w:tblPr>
       <w:tblGrid>
-        <w:gridCol w:w="2689"/>
-        <w:gridCol w:w="5670"/>
-        <w:gridCol w:w="992"/>
+        <w:gridCol w:w="2388"/>
+        <w:gridCol w:w="5996"/>
+        <w:gridCol w:w="967"/>
       </w:tblGrid>
       <w:tr>
         <w:tc>
           <w:tcPr>
             <w:tcW w:w="2689" w:type="dxa"/>
-            <w:tcMar/>
           </w:tcPr>
           <w:p>
             <w:pPr>
@@ -212,7 +199,6 @@
         <w:tc>
           <w:tcPr>
             <w:tcW w:w="5670" w:type="dxa"/>
-            <w:tcMar/>
           </w:tcPr>
           <w:p>
             <w:pPr>
@@ -229,7 +215,6 @@
         <w:tc>
           <w:tcPr>
             <w:tcW w:w="992" w:type="dxa"/>
-            <w:tcMar/>
           </w:tcPr>
           <w:p>
             <w:pPr>
@@ -269,7 +254,6 @@
         <w:tc>
           <w:tcPr>
             <w:tcW w:w="2689" w:type="dxa"/>
-            <w:tcMar/>
           </w:tcPr>
           <w:p>
             <w:pPr>
@@ -344,7 +328,6 @@
           </w:p>
           <w:p>
             <w:pPr>
-              <w:pStyle w:val="Standard"/>
               <w:ind w:left="22"/>
               <w:rPr>
                 <w:rFonts w:ascii="Arial" w:hAnsi="Arial" w:cs="Arial"/>
@@ -358,13 +341,127 @@
         <w:tc>
           <w:tcPr>
             <w:tcW w:w="5670" w:type="dxa"/>
-            <w:tcMar/>
-          </w:tcPr>
-          <w:p>
-            <w:pPr>
-              <w:rPr>
-                <w:rFonts w:ascii="Arial" w:hAnsi="Arial" w:cs="Arial"/>
-                <w:b/>
+          </w:tcPr>
+          <w:p>
+            <w:pPr>
+              <w:rPr>
+                <w:rFonts w:ascii="Arial" w:hAnsi="Arial" w:cs="Arial"/>
+                <w:bCs/>
+                <w:sz w:val="20"/>
+                <w:szCs w:val="20"/>
+              </w:rPr>
+            </w:pPr>
+          </w:p>
+          <w:p>
+            <w:pPr>
+              <w:rPr>
+                <w:rFonts w:ascii="Arial" w:hAnsi="Arial" w:cs="Arial"/>
+                <w:b/>
+                <w:sz w:val="20"/>
+                <w:szCs w:val="20"/>
+              </w:rPr>
+            </w:pPr>
+            <w:r>
+              <w:rPr>
+                <w:rFonts w:ascii="Arial" w:hAnsi="Arial" w:cs="Arial"/>
+                <w:b/>
+                <w:sz w:val="20"/>
+                <w:szCs w:val="20"/>
+              </w:rPr>
+              <w:t>Statistics:</w:t>
+            </w:r>
+          </w:p>
+          <w:p>
+            <w:pPr>
+              <w:rPr>
+                <w:rFonts w:ascii="Arial" w:hAnsi="Arial" w:cs="Arial"/>
+                <w:b/>
+                <w:sz w:val="20"/>
+                <w:szCs w:val="20"/>
+              </w:rPr>
+            </w:pPr>
+          </w:p>
+          <w:p>
+            <w:pPr>
+              <w:rPr>
+                <w:rFonts w:ascii="Arial" w:hAnsi="Arial" w:cs="Arial"/>
+                <w:bCs/>
+                <w:sz w:val="20"/>
+                <w:szCs w:val="20"/>
+              </w:rPr>
+            </w:pPr>
+            <w:r>
+              <w:rPr>
+                <w:rFonts w:ascii="Arial" w:hAnsi="Arial" w:cs="Arial"/>
+                <w:bCs/>
+                <w:sz w:val="20"/>
+                <w:szCs w:val="20"/>
+              </w:rPr>
+              <w:t>Annualized Mean: 4.21%</w:t>
+            </w:r>
+          </w:p>
+          <w:p>
+            <w:pPr>
+              <w:rPr>
+                <w:rFonts w:ascii="Arial" w:hAnsi="Arial" w:cs="Arial"/>
+                <w:bCs/>
+                <w:sz w:val="20"/>
+                <w:szCs w:val="20"/>
+              </w:rPr>
+            </w:pPr>
+            <w:r>
+              <w:rPr>
+                <w:rFonts w:ascii="Arial" w:hAnsi="Arial" w:cs="Arial"/>
+                <w:bCs/>
+                <w:sz w:val="20"/>
+                <w:szCs w:val="20"/>
+              </w:rPr>
+              <w:t>Annualized Standard Deviation: 21.93%</w:t>
+            </w:r>
+          </w:p>
+          <w:p>
+            <w:pPr>
+              <w:rPr>
+                <w:rFonts w:ascii="Arial" w:hAnsi="Arial" w:cs="Arial"/>
+                <w:bCs/>
+                <w:sz w:val="20"/>
+                <w:szCs w:val="20"/>
+              </w:rPr>
+            </w:pPr>
+            <w:r>
+              <w:rPr>
+                <w:rFonts w:ascii="Arial" w:hAnsi="Arial" w:cs="Arial"/>
+                <w:bCs/>
+                <w:sz w:val="20"/>
+                <w:szCs w:val="20"/>
+              </w:rPr>
+              <w:t>Up-Factor: 124.52%</w:t>
+            </w:r>
+          </w:p>
+          <w:p>
+            <w:pPr>
+              <w:rPr>
+                <w:rFonts w:ascii="Arial" w:hAnsi="Arial" w:cs="Arial"/>
+                <w:bCs/>
+                <w:sz w:val="20"/>
+                <w:szCs w:val="20"/>
+              </w:rPr>
+            </w:pPr>
+            <w:r>
+              <w:rPr>
+                <w:rFonts w:ascii="Arial" w:hAnsi="Arial" w:cs="Arial"/>
+                <w:bCs/>
+                <w:sz w:val="20"/>
+                <w:szCs w:val="20"/>
+              </w:rPr>
+              <w:t>Down-Factor: 80.31%</w:t>
+            </w:r>
+          </w:p>
+          <w:p>
+            <w:pPr>
+              <w:rPr>
+                <w:rFonts w:ascii="Arial" w:hAnsi="Arial" w:cs="Arial"/>
+                <w:bCs/>
                 <w:sz w:val="20"/>
                 <w:szCs w:val="20"/>
               </w:rPr>
@@ -374,7 +471,6 @@
         <w:tc>
           <w:tcPr>
             <w:tcW w:w="992" w:type="dxa"/>
-            <w:tcMar/>
           </w:tcPr>
           <w:p>
             <w:pPr>
@@ -392,7 +488,6 @@
         <w:tc>
           <w:tcPr>
             <w:tcW w:w="2689" w:type="dxa"/>
-            <w:tcMar/>
           </w:tcPr>
           <w:p>
             <w:pPr>
@@ -448,8 +543,174 @@
         <w:tc>
           <w:tcPr>
             <w:tcW w:w="5670" w:type="dxa"/>
-            <w:tcMar/>
-          </w:tcPr>
+          </w:tcPr>
+          <w:p>
+            <w:pPr>
+              <w:rPr>
+                <w:rFonts w:ascii="Arial" w:hAnsi="Arial" w:cs="Arial"/>
+                <w:b/>
+                <w:sz w:val="20"/>
+                <w:szCs w:val="20"/>
+              </w:rPr>
+            </w:pPr>
+          </w:p>
+          <w:p>
+            <w:pPr>
+              <w:rPr>
+                <w:rFonts w:ascii="Arial" w:hAnsi="Arial" w:cs="Arial"/>
+                <w:b/>
+                <w:sz w:val="20"/>
+                <w:szCs w:val="20"/>
+              </w:rPr>
+            </w:pPr>
+            <w:r>
+              <w:rPr>
+                <w:rFonts w:ascii="Arial" w:hAnsi="Arial" w:cs="Arial"/>
+                <w:b/>
+                <w:sz w:val="20"/>
+                <w:szCs w:val="20"/>
+              </w:rPr>
+              <w:t>3-year Binomial Tree:</w:t>
+            </w:r>
+          </w:p>
+          <w:p>
+            <w:pPr>
+              <w:rPr>
+                <w:rFonts w:ascii="Arial" w:hAnsi="Arial" w:cs="Arial"/>
+                <w:b/>
+                <w:sz w:val="20"/>
+                <w:szCs w:val="20"/>
+              </w:rPr>
+            </w:pPr>
+          </w:p>
+          <w:p>
+            <w:pPr>
+              <w:rPr>
+                <w:rFonts w:ascii="Arial" w:hAnsi="Arial" w:cs="Arial"/>
+                <w:bCs/>
+                <w:sz w:val="20"/>
+                <w:szCs w:val="20"/>
+              </w:rPr>
+            </w:pPr>
+            <w:r>
+              <w:rPr>
+                <w:rFonts w:ascii="Arial" w:hAnsi="Arial" w:cs="Arial"/>
+                <w:bCs/>
+                <w:sz w:val="20"/>
+                <w:szCs w:val="20"/>
+              </w:rPr>
+              <w:t>Upward probability (q): 50.0381%</w:t>
+            </w:r>
+          </w:p>
+          <w:p>
+            <w:pPr>
+              <w:rPr>
+                <w:rFonts w:ascii="Arial" w:hAnsi="Arial" w:cs="Arial"/>
+                <w:bCs/>
+                <w:sz w:val="20"/>
+                <w:szCs w:val="20"/>
+              </w:rPr>
+            </w:pPr>
+            <w:r>
+              <w:rPr>
+                <w:rFonts w:ascii="Arial" w:hAnsi="Arial" w:cs="Arial"/>
+                <w:bCs/>
+                <w:sz w:val="20"/>
+                <w:szCs w:val="20"/>
+              </w:rPr>
+              <w:t>Downward probability (1-q): 49.9619%</w:t>
+            </w:r>
+          </w:p>
+          <w:p>
+            <w:pPr>
+              <w:rPr>
+                <w:rFonts w:ascii="Arial" w:hAnsi="Arial" w:cs="Arial"/>
+                <w:bCs/>
+                <w:sz w:val="20"/>
+                <w:szCs w:val="20"/>
+              </w:rPr>
+            </w:pPr>
+          </w:p>
+          <w:p>
+            <w:pPr>
+              <w:rPr>
+                <w:rFonts w:ascii="Arial" w:hAnsi="Arial" w:cs="Arial"/>
+                <w:b/>
+                <w:sz w:val="20"/>
+                <w:szCs w:val="20"/>
+              </w:rPr>
+            </w:pPr>
+          </w:p>
+          <w:p>
+            <w:pPr>
+              <w:rPr>
+                <w:rFonts w:ascii="Arial" w:hAnsi="Arial" w:cs="Arial"/>
+                <w:b/>
+                <w:sz w:val="20"/>
+                <w:szCs w:val="20"/>
+              </w:rPr>
+            </w:pPr>
+            <w:r>
+              <w:rPr>
+                <w:rFonts w:ascii="Arial" w:hAnsi="Arial" w:cs="Arial"/>
+                <w:b/>
+                <w:noProof/>
+                <w:sz w:val="20"/>
+                <w:szCs w:val="20"/>
+              </w:rPr>
+              <w:drawing>
+                <wp:inline distT="0" distB="0" distL="0" distR="0" wp14:anchorId="27295C06" wp14:editId="61183B3E">
+                  <wp:extent cx="3666227" cy="2136227"/>
+                  <wp:effectExtent l="0" t="0" r="4445" b="0"/>
+                  <wp:docPr id="3" name="Grafik 3"/>
+                  <wp:cNvGraphicFramePr>
+                    <a:graphicFrameLocks xmlns:a="http://schemas.openxmlformats.org/drawingml/2006/main" noChangeAspect="1"/>
+                  </wp:cNvGraphicFramePr>
+                  <a:graphic xmlns:a="http://schemas.openxmlformats.org/drawingml/2006/main">
+                    <a:graphicData uri="http://schemas.openxmlformats.org/drawingml/2006/picture">
+                      <pic:pic xmlns:pic="http://schemas.openxmlformats.org/drawingml/2006/picture">
+                        <pic:nvPicPr>
+                          <pic:cNvPr id="3" name="Grafik 3"/>
+                          <pic:cNvPicPr/>
+                        </pic:nvPicPr>
+                        <pic:blipFill>
+                          <a:blip r:embed="rId8" cstate="print">
+                            <a:extLst>
+                              <a:ext uri="{28A0092B-C50C-407E-A947-70E740481C1C}">
+                                <a14:useLocalDpi xmlns:a14="http://schemas.microsoft.com/office/drawing/2010/main" val="0"/>
+                              </a:ext>
+                            </a:extLst>
+                          </a:blip>
+                          <a:stretch>
+                            <a:fillRect/>
+                          </a:stretch>
+                        </pic:blipFill>
+                        <pic:spPr>
+                          <a:xfrm>
+                            <a:off x="0" y="0"/>
+                            <a:ext cx="3713744" cy="2163914"/>
+                          </a:xfrm>
+                          <a:prstGeom prst="rect">
+                            <a:avLst/>
+                          </a:prstGeom>
+                        </pic:spPr>
+                      </pic:pic>
+                    </a:graphicData>
+                  </a:graphic>
+                </wp:inline>
+              </w:drawing>
+            </w:r>
+          </w:p>
+          <w:p>
+            <w:pPr>
+              <w:rPr>
+                <w:rFonts w:ascii="Arial" w:hAnsi="Arial" w:cs="Arial"/>
+                <w:b/>
+                <w:sz w:val="20"/>
+                <w:szCs w:val="20"/>
+              </w:rPr>
+            </w:pPr>
+          </w:p>
           <w:p>
             <w:pPr>
               <w:rPr>
@@ -464,7 +725,6 @@
         <w:tc>
           <w:tcPr>
             <w:tcW w:w="992" w:type="dxa"/>
-            <w:tcMar/>
           </w:tcPr>
           <w:p>
             <w:pPr>
@@ -485,10 +745,8 @@
         <w:tc>
           <w:tcPr>
             <w:tcW w:w="2689" w:type="dxa"/>
-            <w:tcMar/>
-          </w:tcPr>
-          <w:p>
-            <w:pPr/>
+          </w:tcPr>
+          <w:p>
             <w:r>
               <w:rPr>
                 <w:rFonts w:ascii="Arial" w:hAnsi="Arial" w:cs="Arial"/>
@@ -522,7 +780,6 @@
           </w:p>
           <w:p>
             <w:pPr>
-              <w:pStyle w:val="Standard"/>
               <w:rPr>
                 <w:rFonts w:ascii="Arial" w:hAnsi="Arial" w:cs="Arial"/>
                 <w:sz w:val="20"/>
@@ -534,7 +791,6 @@
         <w:tc>
           <w:tcPr>
             <w:tcW w:w="5670" w:type="dxa"/>
-            <w:tcMar/>
           </w:tcPr>
           <w:p>
             <w:pPr>
@@ -546,11 +802,215 @@
               </w:rPr>
             </w:pPr>
           </w:p>
+          <w:p>
+            <w:pPr>
+              <w:rPr>
+                <w:rFonts w:ascii="Arial" w:hAnsi="Arial" w:cs="Arial"/>
+                <w:b/>
+                <w:sz w:val="20"/>
+                <w:szCs w:val="20"/>
+              </w:rPr>
+            </w:pPr>
+            <w:r>
+              <w:rPr>
+                <w:rFonts w:ascii="Arial" w:hAnsi="Arial" w:cs="Arial"/>
+                <w:b/>
+                <w:sz w:val="20"/>
+                <w:szCs w:val="20"/>
+              </w:rPr>
+              <w:t>NPV</w:t>
+            </w:r>
+            <w:r>
+              <w:rPr>
+                <w:rFonts w:ascii="Arial" w:hAnsi="Arial" w:cs="Arial"/>
+                <w:b/>
+                <w:sz w:val="20"/>
+                <w:szCs w:val="20"/>
+              </w:rPr>
+              <w:t>s</w:t>
+            </w:r>
+            <w:r>
+              <w:rPr>
+                <w:rFonts w:ascii="Arial" w:hAnsi="Arial" w:cs="Arial"/>
+                <w:b/>
+                <w:sz w:val="20"/>
+                <w:szCs w:val="20"/>
+              </w:rPr>
+              <w:t xml:space="preserve"> Cash-Flows:</w:t>
+            </w:r>
+          </w:p>
+          <w:p>
+            <w:pPr>
+              <w:rPr>
+                <w:rFonts w:ascii="Arial" w:hAnsi="Arial" w:cs="Arial"/>
+                <w:b/>
+                <w:sz w:val="20"/>
+                <w:szCs w:val="20"/>
+              </w:rPr>
+            </w:pPr>
+          </w:p>
+          <w:p>
+            <w:pPr>
+              <w:rPr>
+                <w:rFonts w:ascii="Arial" w:hAnsi="Arial" w:cs="Arial"/>
+                <w:bCs/>
+                <w:sz w:val="20"/>
+                <w:szCs w:val="20"/>
+              </w:rPr>
+            </w:pPr>
+            <w:r>
+              <w:rPr>
+                <w:rFonts w:ascii="Arial" w:hAnsi="Arial" w:cs="Arial"/>
+                <w:bCs/>
+                <w:sz w:val="20"/>
+                <w:szCs w:val="20"/>
+              </w:rPr>
+              <w:t xml:space="preserve">Expected NPV of CFs in Period 1: </w:t>
+            </w:r>
+            <w:r>
+              <w:rPr>
+                <w:rFonts w:ascii="Arial" w:hAnsi="Arial" w:cs="Arial"/>
+                <w:bCs/>
+                <w:sz w:val="20"/>
+                <w:szCs w:val="20"/>
+              </w:rPr>
+              <w:t>12</w:t>
+            </w:r>
+            <w:r>
+              <w:rPr>
+                <w:rFonts w:ascii="Arial" w:hAnsi="Arial" w:cs="Arial"/>
+                <w:bCs/>
+                <w:sz w:val="20"/>
+                <w:szCs w:val="20"/>
+              </w:rPr>
+              <w:t>’</w:t>
+            </w:r>
+            <w:r>
+              <w:rPr>
+                <w:rFonts w:ascii="Arial" w:hAnsi="Arial" w:cs="Arial"/>
+                <w:bCs/>
+                <w:sz w:val="20"/>
+                <w:szCs w:val="20"/>
+              </w:rPr>
+              <w:t>177.77</w:t>
+            </w:r>
+          </w:p>
+          <w:p>
+            <w:pPr>
+              <w:rPr>
+                <w:rFonts w:ascii="Arial" w:hAnsi="Arial" w:cs="Arial"/>
+                <w:bCs/>
+                <w:sz w:val="20"/>
+                <w:szCs w:val="20"/>
+              </w:rPr>
+            </w:pPr>
+            <w:r>
+              <w:rPr>
+                <w:rFonts w:ascii="Arial" w:hAnsi="Arial" w:cs="Arial"/>
+                <w:bCs/>
+                <w:sz w:val="20"/>
+                <w:szCs w:val="20"/>
+              </w:rPr>
+              <w:t xml:space="preserve">Expected NPV of CFs in Period 2: </w:t>
+            </w:r>
+            <w:r>
+              <w:rPr>
+                <w:rFonts w:ascii="Arial" w:hAnsi="Arial" w:cs="Arial"/>
+                <w:bCs/>
+                <w:sz w:val="20"/>
+                <w:szCs w:val="20"/>
+              </w:rPr>
+              <w:t>7</w:t>
+            </w:r>
+            <w:r>
+              <w:rPr>
+                <w:rFonts w:ascii="Arial" w:hAnsi="Arial" w:cs="Arial"/>
+                <w:bCs/>
+                <w:sz w:val="20"/>
+                <w:szCs w:val="20"/>
+              </w:rPr>
+              <w:t>’</w:t>
+            </w:r>
+            <w:r>
+              <w:rPr>
+                <w:rFonts w:ascii="Arial" w:hAnsi="Arial" w:cs="Arial"/>
+                <w:bCs/>
+                <w:sz w:val="20"/>
+                <w:szCs w:val="20"/>
+              </w:rPr>
+              <w:t>530.55</w:t>
+            </w:r>
+          </w:p>
+          <w:p>
+            <w:pPr>
+              <w:rPr>
+                <w:rFonts w:ascii="Arial" w:hAnsi="Arial" w:cs="Arial"/>
+                <w:bCs/>
+                <w:sz w:val="20"/>
+                <w:szCs w:val="20"/>
+              </w:rPr>
+            </w:pPr>
+            <w:r>
+              <w:rPr>
+                <w:rFonts w:ascii="Arial" w:hAnsi="Arial" w:cs="Arial"/>
+                <w:bCs/>
+                <w:sz w:val="20"/>
+                <w:szCs w:val="20"/>
+              </w:rPr>
+              <w:t xml:space="preserve">Expected NPV of CFs in Period 3: </w:t>
+            </w:r>
+            <w:r>
+              <w:rPr>
+                <w:rFonts w:ascii="Arial" w:hAnsi="Arial" w:cs="Arial"/>
+                <w:bCs/>
+                <w:sz w:val="20"/>
+                <w:szCs w:val="20"/>
+              </w:rPr>
+              <w:t>7</w:t>
+            </w:r>
+            <w:r>
+              <w:rPr>
+                <w:rFonts w:ascii="Arial" w:hAnsi="Arial" w:cs="Arial"/>
+                <w:bCs/>
+                <w:sz w:val="20"/>
+                <w:szCs w:val="20"/>
+              </w:rPr>
+              <w:t>’</w:t>
+            </w:r>
+            <w:r>
+              <w:rPr>
+                <w:rFonts w:ascii="Arial" w:hAnsi="Arial" w:cs="Arial"/>
+                <w:bCs/>
+                <w:sz w:val="20"/>
+                <w:szCs w:val="20"/>
+              </w:rPr>
+              <w:t>655.46</w:t>
+            </w:r>
+          </w:p>
+          <w:p>
+            <w:pPr>
+              <w:rPr>
+                <w:rFonts w:ascii="Arial" w:hAnsi="Arial" w:cs="Arial"/>
+                <w:bCs/>
+                <w:sz w:val="20"/>
+                <w:szCs w:val="20"/>
+              </w:rPr>
+            </w:pPr>
+          </w:p>
+          <w:p>
+            <w:pPr>
+              <w:rPr>
+                <w:rFonts w:ascii="Arial" w:hAnsi="Arial" w:cs="Arial"/>
+                <w:b/>
+                <w:sz w:val="24"/>
+                <w:szCs w:val="24"/>
+              </w:rPr>
+            </w:pPr>
+          </w:p>
         </w:tc>
         <w:tc>
           <w:tcPr>
             <w:tcW w:w="992" w:type="dxa"/>
-            <w:tcMar/>
           </w:tcPr>
           <w:p>
             <w:pPr>
@@ -571,22 +1031,22 @@
         <w:tc>
           <w:tcPr>
             <w:tcW w:w="2689" w:type="dxa"/>
-            <w:tcMar/>
-          </w:tcPr>
-          <w:p>
-            <w:pPr>
-              <w:rPr>
-                <w:rFonts w:ascii="Arial" w:hAnsi="Arial" w:cs="Arial"/>
-                <w:sz w:val="20"/>
-                <w:szCs w:val="20"/>
-              </w:rPr>
-            </w:pPr>
-            <w:r>
-              <w:rPr>
-                <w:rFonts w:ascii="Arial" w:hAnsi="Arial" w:cs="Arial"/>
-                <w:sz w:val="20"/>
-                <w:szCs w:val="20"/>
-              </w:rPr>
+          </w:tcPr>
+          <w:p>
+            <w:pPr>
+              <w:rPr>
+                <w:rFonts w:ascii="Arial" w:hAnsi="Arial" w:cs="Arial"/>
+                <w:sz w:val="20"/>
+                <w:szCs w:val="20"/>
+              </w:rPr>
+            </w:pPr>
+            <w:r>
+              <w:rPr>
+                <w:rFonts w:ascii="Arial" w:hAnsi="Arial" w:cs="Arial"/>
+                <w:sz w:val="20"/>
+                <w:szCs w:val="20"/>
+              </w:rPr>
+              <w:lastRenderedPageBreak/>
               <w:t xml:space="preserve">d) </w:t>
             </w:r>
             <w:r>
@@ -614,7 +1074,6 @@
           </w:p>
           <w:p>
             <w:pPr>
-              <w:pStyle w:val="Standard"/>
               <w:rPr>
                 <w:rFonts w:ascii="Arial" w:hAnsi="Arial" w:cs="Arial"/>
                 <w:sz w:val="20"/>
@@ -626,8 +1085,145 @@
         <w:tc>
           <w:tcPr>
             <w:tcW w:w="5670" w:type="dxa"/>
-            <w:tcMar/>
-          </w:tcPr>
+          </w:tcPr>
+          <w:p>
+            <w:pPr>
+              <w:rPr>
+                <w:rFonts w:ascii="Arial" w:hAnsi="Arial" w:cs="Arial"/>
+                <w:sz w:val="20"/>
+                <w:szCs w:val="20"/>
+              </w:rPr>
+            </w:pPr>
+          </w:p>
+          <w:p>
+            <w:pPr>
+              <w:rPr>
+                <w:rFonts w:ascii="Arial" w:hAnsi="Arial" w:cs="Arial"/>
+                <w:b/>
+                <w:bCs/>
+                <w:sz w:val="20"/>
+                <w:szCs w:val="20"/>
+              </w:rPr>
+            </w:pPr>
+            <w:r>
+              <w:rPr>
+                <w:rFonts w:ascii="Arial" w:hAnsi="Arial" w:cs="Arial"/>
+                <w:b/>
+                <w:bCs/>
+                <w:sz w:val="20"/>
+                <w:szCs w:val="20"/>
+              </w:rPr>
+              <w:t>Utilities Cash-Flows:</w:t>
+            </w:r>
+          </w:p>
+          <w:p>
+            <w:pPr>
+              <w:rPr>
+                <w:rFonts w:ascii="Arial" w:hAnsi="Arial" w:cs="Arial"/>
+                <w:sz w:val="20"/>
+                <w:szCs w:val="20"/>
+              </w:rPr>
+            </w:pPr>
+          </w:p>
+          <w:p>
+            <w:pPr>
+              <w:rPr>
+                <w:rFonts w:ascii="Arial" w:hAnsi="Arial" w:cs="Arial"/>
+                <w:sz w:val="20"/>
+                <w:szCs w:val="20"/>
+              </w:rPr>
+            </w:pPr>
+            <w:r>
+              <w:rPr>
+                <w:rFonts w:ascii="Arial" w:hAnsi="Arial" w:cs="Arial"/>
+                <w:sz w:val="20"/>
+                <w:szCs w:val="20"/>
+              </w:rPr>
+              <w:t>Expected Utility from CFs in Period 1: 5</w:t>
+            </w:r>
+            <w:r>
+              <w:rPr>
+                <w:rFonts w:ascii="Arial" w:hAnsi="Arial" w:cs="Arial"/>
+                <w:sz w:val="20"/>
+                <w:szCs w:val="20"/>
+              </w:rPr>
+              <w:t>’</w:t>
+            </w:r>
+            <w:r>
+              <w:rPr>
+                <w:rFonts w:ascii="Arial" w:hAnsi="Arial" w:cs="Arial"/>
+                <w:sz w:val="20"/>
+                <w:szCs w:val="20"/>
+              </w:rPr>
+              <w:t>281.64</w:t>
+            </w:r>
+          </w:p>
+          <w:p>
+            <w:pPr>
+              <w:rPr>
+                <w:rFonts w:ascii="Arial" w:hAnsi="Arial" w:cs="Arial"/>
+                <w:sz w:val="20"/>
+                <w:szCs w:val="20"/>
+              </w:rPr>
+            </w:pPr>
+            <w:r>
+              <w:rPr>
+                <w:rFonts w:ascii="Arial" w:hAnsi="Arial" w:cs="Arial"/>
+                <w:sz w:val="20"/>
+                <w:szCs w:val="20"/>
+              </w:rPr>
+              <w:t>Expected Utility from CFs in Period 2: 3</w:t>
+            </w:r>
+            <w:r>
+              <w:rPr>
+                <w:rFonts w:ascii="Arial" w:hAnsi="Arial" w:cs="Arial"/>
+                <w:sz w:val="20"/>
+                <w:szCs w:val="20"/>
+              </w:rPr>
+              <w:t>’</w:t>
+            </w:r>
+            <w:r>
+              <w:rPr>
+                <w:rFonts w:ascii="Arial" w:hAnsi="Arial" w:cs="Arial"/>
+                <w:sz w:val="20"/>
+                <w:szCs w:val="20"/>
+              </w:rPr>
+              <w:t>426.9</w:t>
+            </w:r>
+          </w:p>
+          <w:p>
+            <w:pPr>
+              <w:rPr>
+                <w:rFonts w:ascii="Arial" w:hAnsi="Arial" w:cs="Arial"/>
+                <w:sz w:val="20"/>
+                <w:szCs w:val="20"/>
+              </w:rPr>
+            </w:pPr>
+            <w:r>
+              <w:rPr>
+                <w:rFonts w:ascii="Arial" w:hAnsi="Arial" w:cs="Arial"/>
+                <w:sz w:val="20"/>
+                <w:szCs w:val="20"/>
+              </w:rPr>
+              <w:t>Expected Utility from CFs in Period 3: 3</w:t>
+            </w:r>
+            <w:r>
+              <w:rPr>
+                <w:rFonts w:ascii="Arial" w:hAnsi="Arial" w:cs="Arial"/>
+                <w:sz w:val="20"/>
+                <w:szCs w:val="20"/>
+              </w:rPr>
+              <w:t>’</w:t>
+            </w:r>
+            <w:r>
+              <w:rPr>
+                <w:rFonts w:ascii="Arial" w:hAnsi="Arial" w:cs="Arial"/>
+                <w:sz w:val="20"/>
+                <w:szCs w:val="20"/>
+              </w:rPr>
+              <w:t>478.02</w:t>
+            </w:r>
+          </w:p>
           <w:p>
             <w:pPr>
               <w:rPr>
@@ -641,7 +1237,6 @@
         <w:tc>
           <w:tcPr>
             <w:tcW w:w="992" w:type="dxa"/>
-            <w:tcMar/>
           </w:tcPr>
           <w:p>
             <w:pPr>
@@ -661,7 +1256,6 @@
         <w:tc>
           <w:tcPr>
             <w:tcW w:w="2689" w:type="dxa"/>
-            <w:tcMar/>
           </w:tcPr>
           <w:p>
             <w:pPr>
@@ -715,22 +1309,83 @@
         <w:tc>
           <w:tcPr>
             <w:tcW w:w="5670" w:type="dxa"/>
-            <w:tcMar/>
-          </w:tcPr>
-          <w:p>
-            <w:pPr>
-              <w:rPr>
-                <w:rFonts w:ascii="Arial" w:hAnsi="Arial" w:cs="Arial"/>
-                <w:sz w:val="20"/>
-                <w:szCs w:val="20"/>
-              </w:rPr>
-            </w:pPr>
+          </w:tcPr>
+          <w:p>
+            <w:pPr>
+              <w:rPr>
+                <w:rFonts w:ascii="Arial" w:hAnsi="Arial" w:cs="Arial"/>
+                <w:sz w:val="20"/>
+                <w:szCs w:val="20"/>
+              </w:rPr>
+            </w:pPr>
+          </w:p>
+          <w:p>
+            <w:pPr>
+              <w:rPr>
+                <w:rFonts w:ascii="Arial" w:hAnsi="Arial" w:cs="Arial"/>
+                <w:b/>
+                <w:bCs/>
+                <w:sz w:val="20"/>
+                <w:szCs w:val="20"/>
+              </w:rPr>
+            </w:pPr>
+            <w:r>
+              <w:rPr>
+                <w:rFonts w:ascii="Arial" w:hAnsi="Arial" w:cs="Arial"/>
+                <w:b/>
+                <w:bCs/>
+                <w:sz w:val="20"/>
+                <w:szCs w:val="20"/>
+              </w:rPr>
+              <w:t>Coupon:</w:t>
+            </w:r>
+          </w:p>
+          <w:p>
+            <w:pPr>
+              <w:rPr>
+                <w:rFonts w:ascii="Arial" w:hAnsi="Arial" w:cs="Arial"/>
+                <w:sz w:val="20"/>
+                <w:szCs w:val="20"/>
+              </w:rPr>
+            </w:pPr>
+          </w:p>
+          <w:p>
+            <w:pPr>
+              <w:rPr>
+                <w:rFonts w:ascii="Arial" w:hAnsi="Arial" w:cs="Arial"/>
+                <w:sz w:val="20"/>
+                <w:szCs w:val="20"/>
+              </w:rPr>
+            </w:pPr>
+            <w:r>
+              <w:rPr>
+                <w:rFonts w:ascii="Arial" w:hAnsi="Arial" w:cs="Arial"/>
+                <w:sz w:val="20"/>
+                <w:szCs w:val="20"/>
+              </w:rPr>
+              <w:t>Utility-Indifferent Fixed Annual Coupon: 10</w:t>
+            </w:r>
+            <w:r>
+              <w:rPr>
+                <w:rFonts w:ascii="Arial" w:hAnsi="Arial" w:cs="Arial"/>
+                <w:sz w:val="20"/>
+                <w:szCs w:val="20"/>
+              </w:rPr>
+              <w:t>’</w:t>
+            </w:r>
+            <w:r>
+              <w:rPr>
+                <w:rFonts w:ascii="Arial" w:hAnsi="Arial" w:cs="Arial"/>
+                <w:sz w:val="20"/>
+                <w:szCs w:val="20"/>
+              </w:rPr>
+              <w:t>122.08</w:t>
+            </w:r>
           </w:p>
         </w:tc>
         <w:tc>
           <w:tcPr>
             <w:tcW w:w="992" w:type="dxa"/>
-            <w:tcMar/>
           </w:tcPr>
           <w:p>
             <w:pPr>
@@ -750,7 +1405,6 @@
         <w:tc>
           <w:tcPr>
             <w:tcW w:w="2689" w:type="dxa"/>
-            <w:tcMar/>
           </w:tcPr>
           <w:p>
             <w:pPr>
@@ -804,7 +1458,6 @@
         <w:tc>
           <w:tcPr>
             <w:tcW w:w="5670" w:type="dxa"/>
-            <w:tcMar/>
           </w:tcPr>
           <w:p>
             <w:pPr>
@@ -820,7 +1473,6 @@
         <w:tc>
           <w:tcPr>
             <w:tcW w:w="992" w:type="dxa"/>
-            <w:tcMar/>
           </w:tcPr>
           <w:p>
             <w:pPr>
@@ -841,7 +1493,6 @@
         <w:tc>
           <w:tcPr>
             <w:tcW w:w="2689" w:type="dxa"/>
-            <w:tcMar/>
           </w:tcPr>
           <w:p>
             <w:pPr>
@@ -912,13 +1563,6 @@
                 <w:szCs w:val="20"/>
               </w:rPr>
               <w:br/>
-            </w:r>
-            <w:r>
-              <w:rPr>
-                <w:rFonts w:ascii="Arial" w:hAnsi="Arial" w:cs="Arial"/>
-                <w:sz w:val="20"/>
-                <w:szCs w:val="20"/>
-              </w:rPr>
               <w:t>(</w:t>
             </w:r>
             <w:r>
@@ -950,7 +1594,6 @@
         <w:tc>
           <w:tcPr>
             <w:tcW w:w="5670" w:type="dxa"/>
-            <w:tcMar/>
           </w:tcPr>
           <w:p>
             <w:pPr>
@@ -966,7 +1609,6 @@
         <w:tc>
           <w:tcPr>
             <w:tcW w:w="992" w:type="dxa"/>
-            <w:tcMar/>
           </w:tcPr>
           <w:p>
             <w:pPr>
@@ -987,7 +1629,6 @@
         <w:tc>
           <w:tcPr>
             <w:tcW w:w="2689" w:type="dxa"/>
-            <w:tcMar/>
           </w:tcPr>
           <w:p>
             <w:pPr>
@@ -1028,13 +1669,6 @@
                 <w:szCs w:val="20"/>
               </w:rPr>
               <w:br/>
-            </w:r>
-            <w:r>
-              <w:rPr>
-                <w:rFonts w:ascii="Arial" w:hAnsi="Arial" w:cs="Arial"/>
-                <w:sz w:val="20"/>
-                <w:szCs w:val="20"/>
-              </w:rPr>
               <w:t>(</w:t>
             </w:r>
             <w:r>
@@ -1066,7 +1700,6 @@
         <w:tc>
           <w:tcPr>
             <w:tcW w:w="5670" w:type="dxa"/>
-            <w:tcMar/>
           </w:tcPr>
           <w:p>
             <w:pPr>
@@ -1082,7 +1715,6 @@
         <w:tc>
           <w:tcPr>
             <w:tcW w:w="992" w:type="dxa"/>
-            <w:tcMar/>
           </w:tcPr>
           <w:p>
             <w:pPr>
@@ -1103,7 +1735,6 @@
         <w:tc>
           <w:tcPr>
             <w:tcW w:w="2689" w:type="dxa"/>
-            <w:tcMar/>
           </w:tcPr>
           <w:p>
             <w:pPr>
@@ -1151,7 +1782,6 @@
         <w:tc>
           <w:tcPr>
             <w:tcW w:w="5670" w:type="dxa"/>
-            <w:tcMar/>
           </w:tcPr>
           <w:p>
             <w:pPr>
@@ -1167,7 +1797,6 @@
         <w:tc>
           <w:tcPr>
             <w:tcW w:w="992" w:type="dxa"/>
-            <w:tcMar/>
           </w:tcPr>
           <w:p>
             <w:pPr>
@@ -1188,7 +1817,6 @@
         <w:tc>
           <w:tcPr>
             <w:tcW w:w="2689" w:type="dxa"/>
-            <w:tcMar/>
           </w:tcPr>
           <w:p>
             <w:pPr>
@@ -1236,7 +1864,6 @@
         <w:tc>
           <w:tcPr>
             <w:tcW w:w="5670" w:type="dxa"/>
-            <w:tcMar/>
           </w:tcPr>
           <w:p>
             <w:pPr>
@@ -1252,7 +1879,6 @@
         <w:tc>
           <w:tcPr>
             <w:tcW w:w="992" w:type="dxa"/>
-            <w:tcMar/>
           </w:tcPr>
           <w:p>
             <w:pPr>
@@ -1273,7 +1899,6 @@
         <w:tc>
           <w:tcPr>
             <w:tcW w:w="2689" w:type="dxa"/>
-            <w:tcMar/>
           </w:tcPr>
           <w:p>
             <w:pPr>
@@ -1321,7 +1946,6 @@
         <w:tc>
           <w:tcPr>
             <w:tcW w:w="5670" w:type="dxa"/>
-            <w:tcMar/>
           </w:tcPr>
           <w:p>
             <w:pPr>
@@ -1337,7 +1961,6 @@
         <w:tc>
           <w:tcPr>
             <w:tcW w:w="992" w:type="dxa"/>
-            <w:tcMar/>
           </w:tcPr>
           <w:p>
             <w:pPr>
@@ -1358,7 +1981,6 @@
         <w:tc>
           <w:tcPr>
             <w:tcW w:w="2689" w:type="dxa"/>
-            <w:tcMar/>
           </w:tcPr>
           <w:p>
             <w:pPr>
@@ -1406,7 +2028,6 @@
         <w:tc>
           <w:tcPr>
             <w:tcW w:w="5670" w:type="dxa"/>
-            <w:tcMar/>
           </w:tcPr>
           <w:p>
             <w:pPr>
@@ -1422,7 +2043,6 @@
         <w:tc>
           <w:tcPr>
             <w:tcW w:w="992" w:type="dxa"/>
-            <w:tcMar/>
           </w:tcPr>
           <w:p>
             <w:pPr>
@@ -1443,7 +2063,6 @@
         <w:tc>
           <w:tcPr>
             <w:tcW w:w="2689" w:type="dxa"/>
-            <w:tcMar/>
           </w:tcPr>
           <w:p>
             <w:pPr>
@@ -1491,7 +2110,6 @@
         <w:tc>
           <w:tcPr>
             <w:tcW w:w="5670" w:type="dxa"/>
-            <w:tcMar/>
           </w:tcPr>
           <w:p>
             <w:pPr>
@@ -1507,7 +2125,6 @@
         <w:tc>
           <w:tcPr>
             <w:tcW w:w="992" w:type="dxa"/>
-            <w:tcMar/>
           </w:tcPr>
           <w:p>
             <w:pPr>
@@ -1528,22 +2145,22 @@
         <w:tc>
           <w:tcPr>
             <w:tcW w:w="2689" w:type="dxa"/>
-            <w:tcMar/>
-          </w:tcPr>
-          <w:p>
-            <w:pPr>
-              <w:rPr>
-                <w:rFonts w:ascii="Arial" w:hAnsi="Arial" w:cs="Arial"/>
-                <w:sz w:val="20"/>
-                <w:szCs w:val="20"/>
-              </w:rPr>
-            </w:pPr>
-            <w:r>
-              <w:rPr>
-                <w:rFonts w:ascii="Arial" w:hAnsi="Arial" w:cs="Arial"/>
-                <w:sz w:val="20"/>
-                <w:szCs w:val="20"/>
-              </w:rPr>
+          </w:tcPr>
+          <w:p>
+            <w:pPr>
+              <w:rPr>
+                <w:rFonts w:ascii="Arial" w:hAnsi="Arial" w:cs="Arial"/>
+                <w:sz w:val="20"/>
+                <w:szCs w:val="20"/>
+              </w:rPr>
+            </w:pPr>
+            <w:r>
+              <w:rPr>
+                <w:rFonts w:ascii="Arial" w:hAnsi="Arial" w:cs="Arial"/>
+                <w:sz w:val="20"/>
+                <w:szCs w:val="20"/>
+              </w:rPr>
+              <w:lastRenderedPageBreak/>
               <w:t>h)</w:t>
             </w:r>
             <w:r>
@@ -1573,7 +2190,6 @@
         <w:tc>
           <w:tcPr>
             <w:tcW w:w="5670" w:type="dxa"/>
-            <w:tcMar/>
           </w:tcPr>
           <w:p>
             <w:pPr>
@@ -1589,7 +2205,6 @@
         <w:tc>
           <w:tcPr>
             <w:tcW w:w="992" w:type="dxa"/>
-            <w:tcMar/>
           </w:tcPr>
           <w:p>
             <w:pPr>
@@ -1615,7 +2230,7 @@
       </w:pPr>
     </w:p>
     <w:sectPr>
-      <w:pgSz w:w="12240" w:h="15840" w:orient="portrait"/>
+      <w:pgSz w:w="12240" w:h="15840"/>
       <w:pgMar w:top="1417" w:right="1417" w:bottom="1134" w:left="1417" w:header="708" w:footer="708" w:gutter="0"/>
       <w:cols w:space="708"/>
       <w:docGrid w:linePitch="360"/>
@@ -1625,7 +2240,7 @@
 </file>
 
 <file path=word/endnotes.xml><?xml version="1.0" encoding="utf-8"?>
-<w:endnotes xmlns:wpc="http://schemas.microsoft.com/office/word/2010/wordprocessingCanvas" xmlns:cx="http://schemas.microsoft.com/office/drawing/2014/chartex" xmlns:cx1="http://schemas.microsoft.com/office/drawing/2015/9/8/chartex" xmlns:cx2="http://schemas.microsoft.com/office/drawing/2015/10/21/chartex" xmlns:cx3="http://schemas.microsoft.com/office/drawing/2016/5/9/chartex" xmlns:cx4="http://schemas.microsoft.com/office/drawing/2016/5/10/chartex" xmlns:cx5="http://schemas.microsoft.com/office/drawing/2016/5/11/chartex" xmlns:cx6="http://schemas.microsoft.com/office/drawing/2016/5/12/chartex" xmlns:cx7="http://schemas.microsoft.com/office/drawing/2016/5/13/chartex" xmlns:cx8="http://schemas.microsoft.com/office/drawing/2016/5/14/chartex" xmlns:mc="http://schemas.openxmlformats.org/markup-compatibility/2006" xmlns:aink="http://schemas.microsoft.com/office/drawing/2016/ink" xmlns:am3d="http://schemas.microsoft.com/office/drawing/2017/model3d" xmlns:o="urn:schemas-microsoft-com:office:office" xmlns:r="http://schemas.openxmlformats.org/officeDocument/2006/relationships" xmlns:m="http://schemas.openxmlformats.org/officeDocument/2006/math" xmlns:v="urn:schemas-microsoft-com:vml" xmlns:wp14="http://schemas.microsoft.com/office/word/2010/wordprocessingDrawing" xmlns:wp="http://schemas.openxmlformats.org/drawingml/2006/wordprocessingDrawing" xmlns:w10="urn:schemas-microsoft-com:office:word" xmlns:w="http://schemas.openxmlformats.org/wordprocessingml/2006/main" xmlns:w14="http://schemas.microsoft.com/office/word/2010/wordml" xmlns:w15="http://schemas.microsoft.com/office/word/2012/wordml" xmlns:w16cid="http://schemas.microsoft.com/office/word/2016/wordml/cid" xmlns:w16se="http://schemas.microsoft.com/office/word/2015/wordml/symex" xmlns:wpg="http://schemas.microsoft.com/office/word/2010/wordprocessingGroup" xmlns:wpi="http://schemas.microsoft.com/office/word/2010/wordprocessingInk" xmlns:wne="http://schemas.microsoft.com/office/word/2006/wordml" xmlns:wps="http://schemas.microsoft.com/office/word/2010/wordprocessingShape" mc:Ignorable="w14 w15 w16se w16cid wp14">
+<w:endnotes xmlns:wpc="http://schemas.microsoft.com/office/word/2010/wordprocessingCanvas" xmlns:cx="http://schemas.microsoft.com/office/drawing/2014/chartex" xmlns:cx1="http://schemas.microsoft.com/office/drawing/2015/9/8/chartex" xmlns:cx2="http://schemas.microsoft.com/office/drawing/2015/10/21/chartex" xmlns:cx3="http://schemas.microsoft.com/office/drawing/2016/5/9/chartex" xmlns:cx4="http://schemas.microsoft.com/office/drawing/2016/5/10/chartex" xmlns:cx5="http://schemas.microsoft.com/office/drawing/2016/5/11/chartex" xmlns:cx6="http://schemas.microsoft.com/office/drawing/2016/5/12/chartex" xmlns:cx7="http://schemas.microsoft.com/office/drawing/2016/5/13/chartex" xmlns:cx8="http://schemas.microsoft.com/office/drawing/2016/5/14/chartex" xmlns:mc="http://schemas.openxmlformats.org/markup-compatibility/2006" xmlns:aink="http://schemas.microsoft.com/office/drawing/2016/ink" xmlns:am3d="http://schemas.microsoft.com/office/drawing/2017/model3d" xmlns:o="urn:schemas-microsoft-com:office:office" xmlns:r="http://schemas.openxmlformats.org/officeDocument/2006/relationships" xmlns:m="http://schemas.openxmlformats.org/officeDocument/2006/math" xmlns:v="urn:schemas-microsoft-com:vml" xmlns:wp14="http://schemas.microsoft.com/office/word/2010/wordprocessingDrawing" xmlns:wp="http://schemas.openxmlformats.org/drawingml/2006/wordprocessingDrawing" xmlns:w10="urn:schemas-microsoft-com:office:word" xmlns:w="http://schemas.openxmlformats.org/wordprocessingml/2006/main" xmlns:w14="http://schemas.microsoft.com/office/word/2010/wordml" xmlns:w15="http://schemas.microsoft.com/office/word/2012/wordml" xmlns:w16cex="http://schemas.microsoft.com/office/word/2018/wordml/cex" xmlns:w16cid="http://schemas.microsoft.com/office/word/2016/wordml/cid" xmlns:w16="http://schemas.microsoft.com/office/word/2018/wordml" xmlns:w16sdtdh="http://schemas.microsoft.com/office/word/2020/wordml/sdtdatahash" xmlns:w16se="http://schemas.microsoft.com/office/word/2015/wordml/symex" xmlns:wpg="http://schemas.microsoft.com/office/word/2010/wordprocessingGroup" xmlns:wpi="http://schemas.microsoft.com/office/word/2010/wordprocessingInk" xmlns:wne="http://schemas.microsoft.com/office/word/2006/wordml" xmlns:wps="http://schemas.microsoft.com/office/word/2010/wordprocessingShape" mc:Ignorable="w14 w15 w16se w16cid w16 w16cex w16sdtdh wp14">
   <w:endnote w:type="separator" w:id="-1">
     <w:p>
       <w:pPr>
@@ -1650,7 +2265,7 @@
 </file>
 
 <file path=word/footnotes.xml><?xml version="1.0" encoding="utf-8"?>
-<w:footnotes xmlns:wpc="http://schemas.microsoft.com/office/word/2010/wordprocessingCanvas" xmlns:cx="http://schemas.microsoft.com/office/drawing/2014/chartex" xmlns:cx1="http://schemas.microsoft.com/office/drawing/2015/9/8/chartex" xmlns:cx2="http://schemas.microsoft.com/office/drawing/2015/10/21/chartex" xmlns:cx3="http://schemas.microsoft.com/office/drawing/2016/5/9/chartex" xmlns:cx4="http://schemas.microsoft.com/office/drawing/2016/5/10/chartex" xmlns:cx5="http://schemas.microsoft.com/office/drawing/2016/5/11/chartex" xmlns:cx6="http://schemas.microsoft.com/office/drawing/2016/5/12/chartex" xmlns:cx7="http://schemas.microsoft.com/office/drawing/2016/5/13/chartex" xmlns:cx8="http://schemas.microsoft.com/office/drawing/2016/5/14/chartex" xmlns:mc="http://schemas.openxmlformats.org/markup-compatibility/2006" xmlns:aink="http://schemas.microsoft.com/office/drawing/2016/ink" xmlns:am3d="http://schemas.microsoft.com/office/drawing/2017/model3d" xmlns:o="urn:schemas-microsoft-com:office:office" xmlns:r="http://schemas.openxmlformats.org/officeDocument/2006/relationships" xmlns:m="http://schemas.openxmlformats.org/officeDocument/2006/math" xmlns:v="urn:schemas-microsoft-com:vml" xmlns:wp14="http://schemas.microsoft.com/office/word/2010/wordprocessingDrawing" xmlns:wp="http://schemas.openxmlformats.org/drawingml/2006/wordprocessingDrawing" xmlns:w10="urn:schemas-microsoft-com:office:word" xmlns:w="http://schemas.openxmlformats.org/wordprocessingml/2006/main" xmlns:w14="http://schemas.microsoft.com/office/word/2010/wordml" xmlns:w15="http://schemas.microsoft.com/office/word/2012/wordml" xmlns:w16cid="http://schemas.microsoft.com/office/word/2016/wordml/cid" xmlns:w16se="http://schemas.microsoft.com/office/word/2015/wordml/symex" xmlns:wpg="http://schemas.microsoft.com/office/word/2010/wordprocessingGroup" xmlns:wpi="http://schemas.microsoft.com/office/word/2010/wordprocessingInk" xmlns:wne="http://schemas.microsoft.com/office/word/2006/wordml" xmlns:wps="http://schemas.microsoft.com/office/word/2010/wordprocessingShape" mc:Ignorable="w14 w15 w16se w16cid wp14">
+<w:footnotes xmlns:wpc="http://schemas.microsoft.com/office/word/2010/wordprocessingCanvas" xmlns:cx="http://schemas.microsoft.com/office/drawing/2014/chartex" xmlns:cx1="http://schemas.microsoft.com/office/drawing/2015/9/8/chartex" xmlns:cx2="http://schemas.microsoft.com/office/drawing/2015/10/21/chartex" xmlns:cx3="http://schemas.microsoft.com/office/drawing/2016/5/9/chartex" xmlns:cx4="http://schemas.microsoft.com/office/drawing/2016/5/10/chartex" xmlns:cx5="http://schemas.microsoft.com/office/drawing/2016/5/11/chartex" xmlns:cx6="http://schemas.microsoft.com/office/drawing/2016/5/12/chartex" xmlns:cx7="http://schemas.microsoft.com/office/drawing/2016/5/13/chartex" xmlns:cx8="http://schemas.microsoft.com/office/drawing/2016/5/14/chartex" xmlns:mc="http://schemas.openxmlformats.org/markup-compatibility/2006" xmlns:aink="http://schemas.microsoft.com/office/drawing/2016/ink" xmlns:am3d="http://schemas.microsoft.com/office/drawing/2017/model3d" xmlns:o="urn:schemas-microsoft-com:office:office" xmlns:r="http://schemas.openxmlformats.org/officeDocument/2006/relationships" xmlns:m="http://schemas.openxmlformats.org/officeDocument/2006/math" xmlns:v="urn:schemas-microsoft-com:vml" xmlns:wp14="http://schemas.microsoft.com/office/word/2010/wordprocessingDrawing" xmlns:wp="http://schemas.openxmlformats.org/drawingml/2006/wordprocessingDrawing" xmlns:w10="urn:schemas-microsoft-com:office:word" xmlns:w="http://schemas.openxmlformats.org/wordprocessingml/2006/main" xmlns:w14="http://schemas.microsoft.com/office/word/2010/wordml" xmlns:w15="http://schemas.microsoft.com/office/word/2012/wordml" xmlns:w16cex="http://schemas.microsoft.com/office/word/2018/wordml/cex" xmlns:w16cid="http://schemas.microsoft.com/office/word/2016/wordml/cid" xmlns:w16="http://schemas.microsoft.com/office/word/2018/wordml" xmlns:w16sdtdh="http://schemas.microsoft.com/office/word/2020/wordml/sdtdatahash" xmlns:w16se="http://schemas.microsoft.com/office/word/2015/wordml/symex" xmlns:wpg="http://schemas.microsoft.com/office/word/2010/wordprocessingGroup" xmlns:wpi="http://schemas.microsoft.com/office/word/2010/wordprocessingInk" xmlns:wne="http://schemas.microsoft.com/office/word/2006/wordml" xmlns:wps="http://schemas.microsoft.com/office/word/2010/wordprocessingShape" mc:Ignorable="w14 w15 w16se w16cid w16 w16cex w16sdtdh wp14">
   <w:footnote w:type="separator" w:id="-1">
     <w:p>
       <w:pPr>
@@ -1675,7 +2290,7 @@
 </file>
 
 <file path=word/numbering.xml><?xml version="1.0" encoding="utf-8"?>
-<w:numbering xmlns:wpc="http://schemas.microsoft.com/office/word/2010/wordprocessingCanvas" xmlns:cx="http://schemas.microsoft.com/office/drawing/2014/chartex" xmlns:cx1="http://schemas.microsoft.com/office/drawing/2015/9/8/chartex" xmlns:cx2="http://schemas.microsoft.com/office/drawing/2015/10/21/chartex" xmlns:cx3="http://schemas.microsoft.com/office/drawing/2016/5/9/chartex" xmlns:cx4="http://schemas.microsoft.com/office/drawing/2016/5/10/chartex" xmlns:cx5="http://schemas.microsoft.com/office/drawing/2016/5/11/chartex" xmlns:cx6="http://schemas.microsoft.com/office/drawing/2016/5/12/chartex" xmlns:cx7="http://schemas.microsoft.com/office/drawing/2016/5/13/chartex" xmlns:cx8="http://schemas.microsoft.com/office/drawing/2016/5/14/chartex" xmlns:mc="http://schemas.openxmlformats.org/markup-compatibility/2006" xmlns:aink="http://schemas.microsoft.com/office/drawing/2016/ink" xmlns:am3d="http://schemas.microsoft.com/office/drawing/2017/model3d" xmlns:o="urn:schemas-microsoft-com:office:office" xmlns:r="http://schemas.openxmlformats.org/officeDocument/2006/relationships" xmlns:m="http://schemas.openxmlformats.org/officeDocument/2006/math" xmlns:v="urn:schemas-microsoft-com:vml" xmlns:wp14="http://schemas.microsoft.com/office/word/2010/wordprocessingDrawing" xmlns:wp="http://schemas.openxmlformats.org/drawingml/2006/wordprocessingDrawing" xmlns:w10="urn:schemas-microsoft-com:office:word" xmlns:w="http://schemas.openxmlformats.org/wordprocessingml/2006/main" xmlns:w14="http://schemas.microsoft.com/office/word/2010/wordml" xmlns:w15="http://schemas.microsoft.com/office/word/2012/wordml" xmlns:w16cid="http://schemas.microsoft.com/office/word/2016/wordml/cid" xmlns:w16se="http://schemas.microsoft.com/office/word/2015/wordml/symex" xmlns:wpg="http://schemas.microsoft.com/office/word/2010/wordprocessingGroup" xmlns:wpi="http://schemas.microsoft.com/office/word/2010/wordprocessingInk" xmlns:wne="http://schemas.microsoft.com/office/word/2006/wordml" xmlns:wps="http://schemas.microsoft.com/office/word/2010/wordprocessingShape" mc:Ignorable="w14 w15 w16se w16cid wp14">
+<w:numbering xmlns:wpc="http://schemas.microsoft.com/office/word/2010/wordprocessingCanvas" xmlns:cx="http://schemas.microsoft.com/office/drawing/2014/chartex" xmlns:cx1="http://schemas.microsoft.com/office/drawing/2015/9/8/chartex" xmlns:cx2="http://schemas.microsoft.com/office/drawing/2015/10/21/chartex" xmlns:cx3="http://schemas.microsoft.com/office/drawing/2016/5/9/chartex" xmlns:cx4="http://schemas.microsoft.com/office/drawing/2016/5/10/chartex" xmlns:cx5="http://schemas.microsoft.com/office/drawing/2016/5/11/chartex" xmlns:cx6="http://schemas.microsoft.com/office/drawing/2016/5/12/chartex" xmlns:cx7="http://schemas.microsoft.com/office/drawing/2016/5/13/chartex" xmlns:cx8="http://schemas.microsoft.com/office/drawing/2016/5/14/chartex" xmlns:mc="http://schemas.openxmlformats.org/markup-compatibility/2006" xmlns:aink="http://schemas.microsoft.com/office/drawing/2016/ink" xmlns:am3d="http://schemas.microsoft.com/office/drawing/2017/model3d" xmlns:o="urn:schemas-microsoft-com:office:office" xmlns:r="http://schemas.openxmlformats.org/officeDocument/2006/relationships" xmlns:m="http://schemas.openxmlformats.org/officeDocument/2006/math" xmlns:v="urn:schemas-microsoft-com:vml" xmlns:wp14="http://schemas.microsoft.com/office/word/2010/wordprocessingDrawing" xmlns:wp="http://schemas.openxmlformats.org/drawingml/2006/wordprocessingDrawing" xmlns:w10="urn:schemas-microsoft-com:office:word" xmlns:w="http://schemas.openxmlformats.org/wordprocessingml/2006/main" xmlns:w14="http://schemas.microsoft.com/office/word/2010/wordml" xmlns:w15="http://schemas.microsoft.com/office/word/2012/wordml" xmlns:w16cex="http://schemas.microsoft.com/office/word/2018/wordml/cex" xmlns:w16cid="http://schemas.microsoft.com/office/word/2016/wordml/cid" xmlns:w16="http://schemas.microsoft.com/office/word/2018/wordml" xmlns:w16sdtdh="http://schemas.microsoft.com/office/word/2020/wordml/sdtdatahash" xmlns:w16se="http://schemas.microsoft.com/office/word/2015/wordml/symex" xmlns:wpg="http://schemas.microsoft.com/office/word/2010/wordprocessingGroup" xmlns:wpi="http://schemas.microsoft.com/office/word/2010/wordprocessingInk" xmlns:wne="http://schemas.microsoft.com/office/word/2006/wordml" xmlns:wps="http://schemas.microsoft.com/office/word/2010/wordprocessingShape" mc:Ignorable="w14 w15 w16se w16cid w16 w16cex w16sdtdh wp14">
   <w:abstractNum w:abstractNumId="0" w15:restartNumberingAfterBreak="0">
     <w:nsid w:val="31DD2DF8"/>
     <w:multiLevelType w:val="hybridMultilevel"/>
@@ -2097,11 +2712,11 @@
 </file>
 
 <file path=word/styles.xml><?xml version="1.0" encoding="utf-8"?>
-<w:styles xmlns:wp14="http://schemas.microsoft.com/office/word/2010/wordprocessingDrawing" xmlns:mc="http://schemas.openxmlformats.org/markup-compatibility/2006" xmlns:r="http://schemas.openxmlformats.org/officeDocument/2006/relationships" xmlns:w="http://schemas.openxmlformats.org/wordprocessingml/2006/main" xmlns:w14="http://schemas.microsoft.com/office/word/2010/wordml" xmlns:w15="http://schemas.microsoft.com/office/word/2012/wordml" xmlns:w16cid="http://schemas.microsoft.com/office/word/2016/wordml/cid" xmlns:w16se="http://schemas.microsoft.com/office/word/2015/wordml/symex" mc:Ignorable="w14 w15 w16se w16cid wp14">
+<w:styles xmlns:mc="http://schemas.openxmlformats.org/markup-compatibility/2006" xmlns:r="http://schemas.openxmlformats.org/officeDocument/2006/relationships" xmlns:w="http://schemas.openxmlformats.org/wordprocessingml/2006/main" xmlns:w14="http://schemas.microsoft.com/office/word/2010/wordml" xmlns:w15="http://schemas.microsoft.com/office/word/2012/wordml" xmlns:w16cex="http://schemas.microsoft.com/office/word/2018/wordml/cex" xmlns:w16cid="http://schemas.microsoft.com/office/word/2016/wordml/cid" xmlns:w16="http://schemas.microsoft.com/office/word/2018/wordml" xmlns:w16sdtdh="http://schemas.microsoft.com/office/word/2020/wordml/sdtdatahash" xmlns:w16se="http://schemas.microsoft.com/office/word/2015/wordml/symex" mc:Ignorable="w14 w15 w16se w16cid w16 w16cex w16sdtdh">
   <w:docDefaults>
     <w:rPrDefault>
       <w:rPr>
-        <w:rFonts w:asciiTheme="minorHAnsi" w:hAnsiTheme="minorHAnsi" w:eastAsiaTheme="minorHAnsi" w:cstheme="minorBidi"/>
+        <w:rFonts w:asciiTheme="minorHAnsi" w:eastAsiaTheme="minorHAnsi" w:hAnsiTheme="minorHAnsi" w:cstheme="minorBidi"/>
         <w:sz w:val="22"/>
         <w:szCs w:val="22"/>
         <w:lang w:val="en-US" w:eastAsia="en-US" w:bidi="ar-SA"/>
@@ -2113,17 +2728,17 @@
       </w:pPr>
     </w:pPrDefault>
   </w:docDefaults>
-  <w:latentStyles w:defLockedState="0" w:defUIPriority="99" w:defSemiHidden="0" w:defUnhideWhenUsed="0" w:defQFormat="0" w:count="375">
+  <w:latentStyles w:defLockedState="0" w:defUIPriority="99" w:defSemiHidden="0" w:defUnhideWhenUsed="0" w:defQFormat="0" w:count="376">
     <w:lsdException w:name="Normal" w:uiPriority="0" w:qFormat="1"/>
     <w:lsdException w:name="heading 1" w:uiPriority="9" w:qFormat="1"/>
-    <w:lsdException w:name="heading 2" w:uiPriority="9" w:semiHidden="1" w:unhideWhenUsed="1" w:qFormat="1"/>
-    <w:lsdException w:name="heading 3" w:uiPriority="9" w:semiHidden="1" w:unhideWhenUsed="1" w:qFormat="1"/>
-    <w:lsdException w:name="heading 4" w:uiPriority="9" w:semiHidden="1" w:unhideWhenUsed="1" w:qFormat="1"/>
-    <w:lsdException w:name="heading 5" w:uiPriority="9" w:semiHidden="1" w:unhideWhenUsed="1" w:qFormat="1"/>
-    <w:lsdException w:name="heading 6" w:uiPriority="9" w:semiHidden="1" w:unhideWhenUsed="1" w:qFormat="1"/>
-    <w:lsdException w:name="heading 7" w:uiPriority="9" w:semiHidden="1" w:unhideWhenUsed="1" w:qFormat="1"/>
-    <w:lsdException w:name="heading 8" w:uiPriority="9" w:semiHidden="1" w:unhideWhenUsed="1" w:qFormat="1"/>
-    <w:lsdException w:name="heading 9" w:uiPriority="9" w:semiHidden="1" w:unhideWhenUsed="1" w:qFormat="1"/>
+    <w:lsdException w:name="heading 2" w:semiHidden="1" w:uiPriority="9" w:unhideWhenUsed="1" w:qFormat="1"/>
+    <w:lsdException w:name="heading 3" w:semiHidden="1" w:uiPriority="9" w:unhideWhenUsed="1" w:qFormat="1"/>
+    <w:lsdException w:name="heading 4" w:semiHidden="1" w:uiPriority="9" w:unhideWhenUsed="1" w:qFormat="1"/>
+    <w:lsdException w:name="heading 5" w:semiHidden="1" w:uiPriority="9" w:unhideWhenUsed="1" w:qFormat="1"/>
+    <w:lsdException w:name="heading 6" w:semiHidden="1" w:uiPriority="9" w:unhideWhenUsed="1" w:qFormat="1"/>
+    <w:lsdException w:name="heading 7" w:semiHidden="1" w:uiPriority="9" w:unhideWhenUsed="1" w:qFormat="1"/>
+    <w:lsdException w:name="heading 8" w:semiHidden="1" w:uiPriority="9" w:unhideWhenUsed="1" w:qFormat="1"/>
+    <w:lsdException w:name="heading 9" w:semiHidden="1" w:uiPriority="9" w:unhideWhenUsed="1" w:qFormat="1"/>
     <w:lsdException w:name="index 1" w:semiHidden="1" w:unhideWhenUsed="1"/>
     <w:lsdException w:name="index 2" w:semiHidden="1" w:unhideWhenUsed="1"/>
     <w:lsdException w:name="index 3" w:semiHidden="1" w:unhideWhenUsed="1"/>
@@ -2133,22 +2748,22 @@
     <w:lsdException w:name="index 7" w:semiHidden="1" w:unhideWhenUsed="1"/>
     <w:lsdException w:name="index 8" w:semiHidden="1" w:unhideWhenUsed="1"/>
     <w:lsdException w:name="index 9" w:semiHidden="1" w:unhideWhenUsed="1"/>
-    <w:lsdException w:name="toc 1" w:uiPriority="39" w:semiHidden="1" w:unhideWhenUsed="1"/>
-    <w:lsdException w:name="toc 2" w:uiPriority="39" w:semiHidden="1" w:unhideWhenUsed="1"/>
-    <w:lsdException w:name="toc 3" w:uiPriority="39" w:semiHidden="1" w:unhideWhenUsed="1"/>
-    <w:lsdException w:name="toc 4" w:uiPriority="39" w:semiHidden="1" w:unhideWhenUsed="1"/>
-    <w:lsdException w:name="toc 5" w:uiPriority="39" w:semiHidden="1" w:unhideWhenUsed="1"/>
-    <w:lsdException w:name="toc 6" w:uiPriority="39" w:semiHidden="1" w:unhideWhenUsed="1"/>
-    <w:lsdException w:name="toc 7" w:uiPriority="39" w:semiHidden="1" w:unhideWhenUsed="1"/>
-    <w:lsdException w:name="toc 8" w:uiPriority="39" w:semiHidden="1" w:unhideWhenUsed="1"/>
-    <w:lsdException w:name="toc 9" w:uiPriority="39" w:semiHidden="1" w:unhideWhenUsed="1"/>
+    <w:lsdException w:name="toc 1" w:semiHidden="1" w:uiPriority="39" w:unhideWhenUsed="1"/>
+    <w:lsdException w:name="toc 2" w:semiHidden="1" w:uiPriority="39" w:unhideWhenUsed="1"/>
+    <w:lsdException w:name="toc 3" w:semiHidden="1" w:uiPriority="39" w:unhideWhenUsed="1"/>
+    <w:lsdException w:name="toc 4" w:semiHidden="1" w:uiPriority="39" w:unhideWhenUsed="1"/>
+    <w:lsdException w:name="toc 5" w:semiHidden="1" w:uiPriority="39" w:unhideWhenUsed="1"/>
+    <w:lsdException w:name="toc 6" w:semiHidden="1" w:uiPriority="39" w:unhideWhenUsed="1"/>
+    <w:lsdException w:name="toc 7" w:semiHidden="1" w:uiPriority="39" w:unhideWhenUsed="1"/>
+    <w:lsdException w:name="toc 8" w:semiHidden="1" w:uiPriority="39" w:unhideWhenUsed="1"/>
+    <w:lsdException w:name="toc 9" w:semiHidden="1" w:uiPriority="39" w:unhideWhenUsed="1"/>
     <w:lsdException w:name="Normal Indent" w:semiHidden="1" w:unhideWhenUsed="1"/>
     <w:lsdException w:name="footnote text" w:semiHidden="1" w:unhideWhenUsed="1"/>
     <w:lsdException w:name="annotation text" w:semiHidden="1" w:unhideWhenUsed="1"/>
     <w:lsdException w:name="header" w:semiHidden="1" w:unhideWhenUsed="1"/>
     <w:lsdException w:name="footer" w:semiHidden="1" w:unhideWhenUsed="1"/>
     <w:lsdException w:name="index heading" w:semiHidden="1" w:unhideWhenUsed="1"/>
-    <w:lsdException w:name="caption" w:uiPriority="35" w:semiHidden="1" w:unhideWhenUsed="1" w:qFormat="1"/>
+    <w:lsdException w:name="caption" w:semiHidden="1" w:uiPriority="35" w:unhideWhenUsed="1" w:qFormat="1"/>
     <w:lsdException w:name="table of figures" w:semiHidden="1" w:unhideWhenUsed="1"/>
     <w:lsdException w:name="envelope address" w:semiHidden="1" w:unhideWhenUsed="1"/>
     <w:lsdException w:name="envelope return" w:semiHidden="1" w:unhideWhenUsed="1"/>
@@ -2179,7 +2794,7 @@
     <w:lsdException w:name="Title" w:uiPriority="10" w:qFormat="1"/>
     <w:lsdException w:name="Closing" w:semiHidden="1" w:unhideWhenUsed="1"/>
     <w:lsdException w:name="Signature" w:semiHidden="1" w:unhideWhenUsed="1"/>
-    <w:lsdException w:name="Default Paragraph Font" w:uiPriority="1" w:semiHidden="1" w:unhideWhenUsed="1"/>
+    <w:lsdException w:name="Default Paragraph Font" w:semiHidden="1" w:uiPriority="1" w:unhideWhenUsed="1"/>
     <w:lsdException w:name="Body Text" w:semiHidden="1" w:unhideWhenUsed="1"/>
     <w:lsdException w:name="Body Text Indent" w:semiHidden="1" w:unhideWhenUsed="1"/>
     <w:lsdException w:name="List Continue" w:semiHidden="1" w:unhideWhenUsed="1"/>
@@ -2379,8 +2994,8 @@
     <w:lsdException w:name="Subtle Reference" w:uiPriority="31" w:qFormat="1"/>
     <w:lsdException w:name="Intense Reference" w:uiPriority="32" w:qFormat="1"/>
     <w:lsdException w:name="Book Title" w:uiPriority="33" w:qFormat="1"/>
-    <w:lsdException w:name="Bibliography" w:uiPriority="37" w:semiHidden="1" w:unhideWhenUsed="1"/>
-    <w:lsdException w:name="TOC Heading" w:uiPriority="39" w:semiHidden="1" w:unhideWhenUsed="1" w:qFormat="1"/>
+    <w:lsdException w:name="Bibliography" w:semiHidden="1" w:uiPriority="37" w:unhideWhenUsed="1"/>
+    <w:lsdException w:name="TOC Heading" w:semiHidden="1" w:uiPriority="39" w:unhideWhenUsed="1" w:qFormat="1"/>
     <w:lsdException w:name="Plain Table 1" w:uiPriority="41"/>
     <w:lsdException w:name="Plain Table 2" w:uiPriority="42"/>
     <w:lsdException w:name="Plain Table 3" w:uiPriority="43"/>
@@ -2489,18 +3104,19 @@
     <w:lsdException w:name="Smart Hyperlink" w:semiHidden="1" w:unhideWhenUsed="1"/>
     <w:lsdException w:name="Hashtag" w:semiHidden="1" w:unhideWhenUsed="1"/>
     <w:lsdException w:name="Unresolved Mention" w:semiHidden="1" w:unhideWhenUsed="1"/>
+    <w:lsdException w:name="Smart Link" w:semiHidden="1" w:unhideWhenUsed="1"/>
   </w:latentStyles>
-  <w:style w:type="paragraph" w:styleId="Standard" w:default="1">
+  <w:style w:type="paragraph" w:default="1" w:styleId="Standard">
     <w:name w:val="Normal"/>
     <w:qFormat/>
   </w:style>
-  <w:style w:type="character" w:styleId="Absatz-Standardschriftart" w:default="1">
+  <w:style w:type="character" w:default="1" w:styleId="Absatz-Standardschriftart">
     <w:name w:val="Default Paragraph Font"/>
     <w:uiPriority w:val="1"/>
     <w:semiHidden/>
     <w:unhideWhenUsed/>
   </w:style>
-  <w:style w:type="table" w:styleId="NormaleTabelle" w:default="1">
+  <w:style w:type="table" w:default="1" w:styleId="NormaleTabelle">
     <w:name w:val="Normal Table"/>
     <w:uiPriority w:val="99"/>
     <w:semiHidden/>
@@ -2515,7 +3131,7 @@
       </w:tblCellMar>
     </w:tblPr>
   </w:style>
-  <w:style w:type="numbering" w:styleId="KeineListe" w:default="1">
+  <w:style w:type="numbering" w:default="1" w:styleId="KeineListe">
     <w:name w:val="No List"/>
     <w:uiPriority w:val="99"/>
     <w:semiHidden/>
@@ -2551,12 +3167,12 @@
       <w:spacing w:after="0" w:line="240" w:lineRule="auto"/>
     </w:pPr>
     <w:rPr>
-      <w:rFonts w:ascii="Courier New" w:hAnsi="Courier New" w:eastAsia="Times New Roman" w:cs="Courier New"/>
+      <w:rFonts w:ascii="Courier New" w:eastAsia="Times New Roman" w:hAnsi="Courier New" w:cs="Courier New"/>
       <w:sz w:val="20"/>
       <w:szCs w:val="20"/>
     </w:rPr>
   </w:style>
-  <w:style w:type="character" w:styleId="HTMLVorformatiertZchn" w:customStyle="1">
+  <w:style w:type="character" w:customStyle="1" w:styleId="HTMLVorformatiertZchn">
     <w:name w:val="HTML Vorformatiert Zchn"/>
     <w:basedOn w:val="Absatz-Standardschriftart"/>
     <w:link w:val="HTMLVorformatiert"/>
@@ -2564,7 +3180,7 @@
     <w:semiHidden/>
     <w:rsid w:val="008B4588"/>
     <w:rPr>
-      <w:rFonts w:ascii="Courier New" w:hAnsi="Courier New" w:eastAsia="Times New Roman" w:cs="Courier New"/>
+      <w:rFonts w:ascii="Courier New" w:eastAsia="Times New Roman" w:hAnsi="Courier New" w:cs="Courier New"/>
       <w:sz w:val="20"/>
       <w:szCs w:val="20"/>
     </w:rPr>
@@ -2586,7 +3202,7 @@
       <w:szCs w:val="16"/>
     </w:rPr>
   </w:style>
-  <w:style w:type="character" w:styleId="SprechblasentextZchn" w:customStyle="1">
+  <w:style w:type="character" w:customStyle="1" w:styleId="SprechblasentextZchn">
     <w:name w:val="Sprechblasentext Zchn"/>
     <w:basedOn w:val="Absatz-Standardschriftart"/>
     <w:link w:val="Sprechblasentext"/>
@@ -2609,12 +3225,12 @@
     </w:pPr>
     <w:tblPr>
       <w:tblBorders>
-        <w:top w:val="single" w:color="auto" w:sz="4" w:space="0"/>
-        <w:left w:val="single" w:color="auto" w:sz="4" w:space="0"/>
-        <w:bottom w:val="single" w:color="auto" w:sz="4" w:space="0"/>
-        <w:right w:val="single" w:color="auto" w:sz="4" w:space="0"/>
-        <w:insideH w:val="single" w:color="auto" w:sz="4" w:space="0"/>
-        <w:insideV w:val="single" w:color="auto" w:sz="4" w:space="0"/>
+        <w:top w:val="single" w:sz="4" w:space="0" w:color="auto"/>
+        <w:left w:val="single" w:sz="4" w:space="0" w:color="auto"/>
+        <w:bottom w:val="single" w:sz="4" w:space="0" w:color="auto"/>
+        <w:right w:val="single" w:sz="4" w:space="0" w:color="auto"/>
+        <w:insideH w:val="single" w:sz="4" w:space="0" w:color="auto"/>
+        <w:insideV w:val="single" w:sz="4" w:space="0" w:color="auto"/>
       </w:tblBorders>
     </w:tblPr>
   </w:style>
@@ -2629,17 +3245,17 @@
       <w:contextualSpacing/>
     </w:pPr>
   </w:style>
-  <w:style w:type="character" w:styleId="gd15mcfceub" w:customStyle="1">
+  <w:style w:type="character" w:customStyle="1" w:styleId="gd15mcfceub">
     <w:name w:val="gd15mcfceub"/>
     <w:basedOn w:val="Absatz-Standardschriftart"/>
     <w:rsid w:val="00AF5D25"/>
   </w:style>
-  <w:style w:type="character" w:styleId="gd15mcfckub" w:customStyle="1">
+  <w:style w:type="character" w:customStyle="1" w:styleId="gd15mcfckub">
     <w:name w:val="gd15mcfckub"/>
     <w:basedOn w:val="Absatz-Standardschriftart"/>
     <w:rsid w:val="007262B7"/>
   </w:style>
-  <w:style w:type="character" w:styleId="gd15mcfcktb" w:customStyle="1">
+  <w:style w:type="character" w:customStyle="1" w:styleId="gd15mcfcktb">
     <w:name w:val="gd15mcfcktb"/>
     <w:basedOn w:val="Absatz-Standardschriftart"/>
     <w:rsid w:val="007262B7"/>

</xml_diff>